<commit_message>
Benutzerhandbuch und  Diagramme geändert. Click-Once Deployment geht
</commit_message>
<xml_diff>
--- a/Dokumentation/Diagramme.docx
+++ b/Dokumentation/Diagramme.docx
@@ -139,7 +139,7 @@
                     </pic:cNvPicPr>
                   </pic:nvPicPr>
                   <pic:blipFill>
-                    <a:blip r:embed="rId4">
+                    <a:blip r:embed="rId6">
                       <a:extLst>
                         <a:ext uri="{28A0092B-C50C-407E-A947-70E740481C1C}">
                           <a14:useLocalDpi xmlns:a14="http://schemas.microsoft.com/office/drawing/2010/main" val="0"/>
@@ -234,7 +234,7 @@
                     </pic:cNvPicPr>
                   </pic:nvPicPr>
                   <pic:blipFill>
-                    <a:blip r:embed="rId5">
+                    <a:blip r:embed="rId7">
                       <a:extLst>
                         <a:ext uri="{28A0092B-C50C-407E-A947-70E740481C1C}">
                           <a14:useLocalDpi xmlns:a14="http://schemas.microsoft.com/office/drawing/2010/main" val="0"/>
@@ -295,16 +295,6 @@
       <w:pPr>
         <w:jc w:val="both"/>
       </w:pPr>
-    </w:p>
-    <w:p>
-      <w:pPr>
-        <w:jc w:val="both"/>
-      </w:pPr>
-    </w:p>
-    <w:p>
-      <w:pPr>
-        <w:jc w:val="both"/>
-      </w:pPr>
       <w:r>
         <w:t>Am Anfang des Projekts geplante Zeiteinteilung</w:t>
       </w:r>
@@ -333,7 +323,7 @@
                     <pic:cNvPicPr/>
                   </pic:nvPicPr>
                   <pic:blipFill>
-                    <a:blip r:embed="rId6"/>
+                    <a:blip r:embed="rId8"/>
                     <a:stretch>
                       <a:fillRect/>
                     </a:stretch>
@@ -369,271 +359,14 @@
     </w:p>
     <w:p>
       <w:r>
+        <w:rPr>
+          <w:noProof/>
+        </w:rPr>
         <w:drawing>
           <wp:inline distT="0" distB="0" distL="0" distR="0" wp14:anchorId="6899DDF2" wp14:editId="4871EC1E">
             <wp:extent cx="9072245" cy="1834515"/>
             <wp:effectExtent l="0" t="0" r="0" b="0"/>
             <wp:docPr id="5" name="Grafik 5"/>
-            <wp:cNvGraphicFramePr>
-              <a:graphicFrameLocks xmlns:a="http://schemas.openxmlformats.org/drawingml/2006/main" noChangeAspect="1"/>
-            </wp:cNvGraphicFramePr>
-            <a:graphic xmlns:a="http://schemas.openxmlformats.org/drawingml/2006/main">
-              <a:graphicData uri="http://schemas.openxmlformats.org/drawingml/2006/picture">
-                <pic:pic xmlns:pic="http://schemas.openxmlformats.org/drawingml/2006/picture">
-                  <pic:nvPicPr>
-                    <pic:cNvPr id="1" name=""/>
-                    <pic:cNvPicPr/>
-                  </pic:nvPicPr>
-                  <pic:blipFill>
-                    <a:blip r:embed="rId7"/>
-                    <a:stretch>
-                      <a:fillRect/>
-                    </a:stretch>
-                  </pic:blipFill>
-                  <pic:spPr>
-                    <a:xfrm>
-                      <a:off x="0" y="0"/>
-                      <a:ext cx="9072245" cy="1834515"/>
-                    </a:xfrm>
-                    <a:prstGeom prst="rect">
-                      <a:avLst/>
-                    </a:prstGeom>
-                  </pic:spPr>
-                </pic:pic>
-              </a:graphicData>
-            </a:graphic>
-          </wp:inline>
-        </w:drawing>
-      </w:r>
-    </w:p>
-    <w:p>
-      <w:pPr>
-        <w:sectPr>
-          <w:pgSz w:w="16838" w:h="11906" w:orient="landscape"/>
-          <w:pgMar w:top="1417" w:right="1417" w:bottom="1417" w:left="1134" w:header="708" w:footer="708" w:gutter="0"/>
-          <w:cols w:space="708"/>
-          <w:docGrid w:linePitch="360"/>
-        </w:sectPr>
-      </w:pPr>
-    </w:p>
-    <w:p/>
-    <w:p>
-      <w:pPr>
-        <w:pStyle w:val="berschrift1"/>
-      </w:pPr>
-      <w:r>
-        <w:t>Wichtige Klassen</w:t>
-      </w:r>
-    </w:p>
-    <w:p/>
-    <w:p>
-      <w:pPr>
-        <w:pStyle w:val="berschrift2"/>
-      </w:pPr>
-      <w:proofErr w:type="spellStart"/>
-      <w:r>
-        <w:t>ImageConverter</w:t>
-      </w:r>
-      <w:proofErr w:type="spellEnd"/>
-    </w:p>
-    <w:p>
-      <w:r>
-        <w:drawing>
-          <wp:inline distT="0" distB="0" distL="0" distR="0" wp14:anchorId="07897E7B" wp14:editId="5981DE24">
-            <wp:extent cx="4258863" cy="6007100"/>
-            <wp:effectExtent l="0" t="0" r="8890" b="0"/>
-            <wp:docPr id="10" name="Grafik 10"/>
-            <wp:cNvGraphicFramePr>
-              <a:graphicFrameLocks xmlns:a="http://schemas.openxmlformats.org/drawingml/2006/main" noChangeAspect="1"/>
-            </wp:cNvGraphicFramePr>
-            <a:graphic xmlns:a="http://schemas.openxmlformats.org/drawingml/2006/main">
-              <a:graphicData uri="http://schemas.openxmlformats.org/drawingml/2006/picture">
-                <pic:pic xmlns:pic="http://schemas.openxmlformats.org/drawingml/2006/picture">
-                  <pic:nvPicPr>
-                    <pic:cNvPr id="1" name=""/>
-                    <pic:cNvPicPr/>
-                  </pic:nvPicPr>
-                  <pic:blipFill>
-                    <a:blip r:embed="rId8"/>
-                    <a:stretch>
-                      <a:fillRect/>
-                    </a:stretch>
-                  </pic:blipFill>
-                  <pic:spPr>
-                    <a:xfrm>
-                      <a:off x="0" y="0"/>
-                      <a:ext cx="4278187" cy="6034356"/>
-                    </a:xfrm>
-                    <a:prstGeom prst="rect">
-                      <a:avLst/>
-                    </a:prstGeom>
-                  </pic:spPr>
-                </pic:pic>
-              </a:graphicData>
-            </a:graphic>
-          </wp:inline>
-        </w:drawing>
-      </w:r>
-    </w:p>
-    <w:p>
-      <w:proofErr w:type="spellStart"/>
-      <w:r>
-        <w:t>BinaryToImage</w:t>
-      </w:r>
-      <w:proofErr w:type="spellEnd"/>
-      <w:r>
-        <w:t>:</w:t>
-      </w:r>
-      <w:r>
-        <w:t xml:space="preserve"> </w:t>
-      </w:r>
-      <w:r>
-        <w:t xml:space="preserve">Wandelt Bilder von einem </w:t>
-      </w:r>
-      <w:r>
-        <w:t>B</w:t>
-      </w:r>
-      <w:r>
-        <w:t xml:space="preserve">yte - Array in ein </w:t>
-      </w:r>
-      <w:r>
-        <w:t>(</w:t>
-      </w:r>
-      <w:proofErr w:type="spellStart"/>
-      <w:r>
-        <w:t>System.Drawing</w:t>
-      </w:r>
-      <w:proofErr w:type="spellEnd"/>
-      <w:proofErr w:type="gramStart"/>
-      <w:r>
-        <w:t>.</w:t>
-      </w:r>
-      <w:r>
-        <w:t>)</w:t>
-      </w:r>
-      <w:r>
-        <w:t>Image</w:t>
-      </w:r>
-      <w:proofErr w:type="gramEnd"/>
-      <w:r>
-        <w:t xml:space="preserve"> um</w:t>
-      </w:r>
-      <w:r>
-        <w:t>.</w:t>
-      </w:r>
-    </w:p>
-    <w:p>
-      <w:proofErr w:type="spellStart"/>
-      <w:r>
-        <w:t>BinaryTo</w:t>
-      </w:r>
-      <w:r>
-        <w:t>X</w:t>
-      </w:r>
-      <w:r>
-        <w:t>Image</w:t>
-      </w:r>
-      <w:proofErr w:type="spellEnd"/>
-      <w:r>
-        <w:t>:</w:t>
-      </w:r>
-      <w:r>
-        <w:t xml:space="preserve"> </w:t>
-      </w:r>
-      <w:r>
-        <w:t xml:space="preserve">Wandelt Bilder von einem Byte - Array in ein </w:t>
-      </w:r>
-      <w:r>
-        <w:t>(</w:t>
-      </w:r>
-      <w:proofErr w:type="spellStart"/>
-      <w:r>
-        <w:t>Pdf</w:t>
-      </w:r>
-      <w:r>
-        <w:t>-</w:t>
-      </w:r>
-      <w:r>
-        <w:t>Sharp.Drawing</w:t>
-      </w:r>
-      <w:proofErr w:type="spellEnd"/>
-      <w:proofErr w:type="gramStart"/>
-      <w:r>
-        <w:t>.)</w:t>
-      </w:r>
-      <w:proofErr w:type="spellStart"/>
-      <w:r>
-        <w:t>X</w:t>
-      </w:r>
-      <w:r>
-        <w:t>Image</w:t>
-      </w:r>
-      <w:proofErr w:type="spellEnd"/>
-      <w:proofErr w:type="gramEnd"/>
-      <w:r>
-        <w:t xml:space="preserve"> um.</w:t>
-      </w:r>
-    </w:p>
-    <w:p>
-      <w:proofErr w:type="spellStart"/>
-      <w:r>
-        <w:t>ConvertImageToByteArray</w:t>
-      </w:r>
-      <w:proofErr w:type="spellEnd"/>
-      <w:r>
-        <w:t>: Wandelt Bilder in Byte – Arrays um.</w:t>
-      </w:r>
-    </w:p>
-    <w:p>
-      <w:proofErr w:type="spellStart"/>
-      <w:r>
-        <w:t>ConvertImageFromClipboard</w:t>
-      </w:r>
-      <w:proofErr w:type="spellEnd"/>
-      <w:r>
-        <w:t xml:space="preserve">: Wandelt </w:t>
-      </w:r>
-      <w:r>
-        <w:t>ein (</w:t>
-      </w:r>
-      <w:proofErr w:type="spellStart"/>
-      <w:r>
-        <w:t>System.Drawing</w:t>
-      </w:r>
-      <w:proofErr w:type="spellEnd"/>
-      <w:proofErr w:type="gramStart"/>
-      <w:r>
-        <w:t>.)Image</w:t>
-      </w:r>
-      <w:proofErr w:type="gramEnd"/>
-      <w:r>
-        <w:t xml:space="preserve"> in ein Byte – Array um.</w:t>
-      </w:r>
-      <w:r>
-        <w:br/>
-      </w:r>
-      <w:r>
-        <w:br/>
-        <w:t>Diese Klasse ist wichtig um Bilder von der Datenbank zu beziehen und darzustellen und Bilder in der Datenbank zu speichern. Außerdem ermöglicht sie das Einfügen von Bildern aus der Zwischenablage und Erstellen von PDF - Dateien mit Bildern.</w:t>
-      </w:r>
-    </w:p>
-    <w:p>
-      <w:pPr>
-        <w:pStyle w:val="berschrift2"/>
-      </w:pPr>
-      <w:r>
-        <w:lastRenderedPageBreak/>
-        <w:t>PDF</w:t>
-      </w:r>
-      <w:r>
-        <w:br/>
-      </w:r>
-      <w:r>
-        <w:drawing>
-          <wp:inline distT="0" distB="0" distL="0" distR="0" wp14:anchorId="747D2650" wp14:editId="3B8D746B">
-            <wp:extent cx="5760720" cy="2927350"/>
-            <wp:effectExtent l="0" t="0" r="0" b="6350"/>
-            <wp:docPr id="11" name="Grafik 11"/>
             <wp:cNvGraphicFramePr>
               <a:graphicFrameLocks xmlns:a="http://schemas.openxmlformats.org/drawingml/2006/main" noChangeAspect="1"/>
             </wp:cNvGraphicFramePr>
@@ -653,6 +386,260 @@
                   <pic:spPr>
                     <a:xfrm>
                       <a:off x="0" y="0"/>
+                      <a:ext cx="9072245" cy="1834515"/>
+                    </a:xfrm>
+                    <a:prstGeom prst="rect">
+                      <a:avLst/>
+                    </a:prstGeom>
+                  </pic:spPr>
+                </pic:pic>
+              </a:graphicData>
+            </a:graphic>
+          </wp:inline>
+        </w:drawing>
+      </w:r>
+    </w:p>
+    <w:p/>
+    <w:p/>
+    <w:p>
+      <w:pPr>
+        <w:sectPr>
+          <w:headerReference w:type="default" r:id="rId10"/>
+          <w:pgSz w:w="16838" w:h="11906" w:orient="landscape"/>
+          <w:pgMar w:top="1417" w:right="1417" w:bottom="1417" w:left="1134" w:header="708" w:footer="708" w:gutter="0"/>
+          <w:cols w:space="708"/>
+          <w:docGrid w:linePitch="360"/>
+        </w:sectPr>
+      </w:pPr>
+    </w:p>
+    <w:p>
+      <w:pPr>
+        <w:pStyle w:val="berschrift1"/>
+      </w:pPr>
+      <w:r>
+        <w:lastRenderedPageBreak/>
+        <w:t>Klassen</w:t>
+      </w:r>
+    </w:p>
+    <w:p/>
+    <w:p>
+      <w:pPr>
+        <w:pStyle w:val="berschrift2"/>
+      </w:pPr>
+      <w:proofErr w:type="spellStart"/>
+      <w:r>
+        <w:t>ImageConverter</w:t>
+      </w:r>
+      <w:proofErr w:type="spellEnd"/>
+    </w:p>
+    <w:p>
+      <w:r>
+        <w:rPr>
+          <w:noProof/>
+        </w:rPr>
+        <w:drawing>
+          <wp:inline distT="0" distB="0" distL="0" distR="0" wp14:anchorId="07897E7B" wp14:editId="5981DE24">
+            <wp:extent cx="4258863" cy="6007100"/>
+            <wp:effectExtent l="0" t="0" r="8890" b="0"/>
+            <wp:docPr id="10" name="Grafik 10"/>
+            <wp:cNvGraphicFramePr>
+              <a:graphicFrameLocks xmlns:a="http://schemas.openxmlformats.org/drawingml/2006/main" noChangeAspect="1"/>
+            </wp:cNvGraphicFramePr>
+            <a:graphic xmlns:a="http://schemas.openxmlformats.org/drawingml/2006/main">
+              <a:graphicData uri="http://schemas.openxmlformats.org/drawingml/2006/picture">
+                <pic:pic xmlns:pic="http://schemas.openxmlformats.org/drawingml/2006/picture">
+                  <pic:nvPicPr>
+                    <pic:cNvPr id="1" name=""/>
+                    <pic:cNvPicPr/>
+                  </pic:nvPicPr>
+                  <pic:blipFill>
+                    <a:blip r:embed="rId11"/>
+                    <a:stretch>
+                      <a:fillRect/>
+                    </a:stretch>
+                  </pic:blipFill>
+                  <pic:spPr>
+                    <a:xfrm>
+                      <a:off x="0" y="0"/>
+                      <a:ext cx="4278187" cy="6034356"/>
+                    </a:xfrm>
+                    <a:prstGeom prst="rect">
+                      <a:avLst/>
+                    </a:prstGeom>
+                  </pic:spPr>
+                </pic:pic>
+              </a:graphicData>
+            </a:graphic>
+          </wp:inline>
+        </w:drawing>
+      </w:r>
+    </w:p>
+    <w:p>
+      <w:proofErr w:type="spellStart"/>
+      <w:r>
+        <w:t>BinaryToImage</w:t>
+      </w:r>
+      <w:proofErr w:type="spellEnd"/>
+      <w:r>
+        <w:t>:</w:t>
+      </w:r>
+      <w:r>
+        <w:t xml:space="preserve"> </w:t>
+      </w:r>
+      <w:r>
+        <w:t xml:space="preserve">Wandelt Bilder von einem </w:t>
+      </w:r>
+      <w:r>
+        <w:t>B</w:t>
+      </w:r>
+      <w:r>
+        <w:t xml:space="preserve">yte - Array in ein </w:t>
+      </w:r>
+      <w:r>
+        <w:t>(</w:t>
+      </w:r>
+      <w:proofErr w:type="spellStart"/>
+      <w:r>
+        <w:t>System.Drawing</w:t>
+      </w:r>
+      <w:proofErr w:type="spellEnd"/>
+      <w:proofErr w:type="gramStart"/>
+      <w:r>
+        <w:t>.</w:t>
+      </w:r>
+      <w:r>
+        <w:t>)</w:t>
+      </w:r>
+      <w:r>
+        <w:t>Image</w:t>
+      </w:r>
+      <w:proofErr w:type="gramEnd"/>
+      <w:r>
+        <w:t xml:space="preserve"> um</w:t>
+      </w:r>
+      <w:r>
+        <w:t>.</w:t>
+      </w:r>
+    </w:p>
+    <w:p>
+      <w:proofErr w:type="spellStart"/>
+      <w:r>
+        <w:t>BinaryToXImage</w:t>
+      </w:r>
+      <w:proofErr w:type="spellEnd"/>
+      <w:r>
+        <w:t>: Wandelt Bilder von einem Byte - Array in ein (</w:t>
+      </w:r>
+      <w:proofErr w:type="spellStart"/>
+      <w:r>
+        <w:t>Pdf</w:t>
+      </w:r>
+      <w:r>
+        <w:t>-</w:t>
+      </w:r>
+      <w:r>
+        <w:t>Sharp.Drawing</w:t>
+      </w:r>
+      <w:proofErr w:type="spellEnd"/>
+      <w:proofErr w:type="gramStart"/>
+      <w:r>
+        <w:t>.)</w:t>
+      </w:r>
+      <w:proofErr w:type="spellStart"/>
+      <w:r>
+        <w:t>XImage</w:t>
+      </w:r>
+      <w:proofErr w:type="spellEnd"/>
+      <w:proofErr w:type="gramEnd"/>
+      <w:r>
+        <w:t xml:space="preserve"> um.</w:t>
+      </w:r>
+    </w:p>
+    <w:p>
+      <w:proofErr w:type="spellStart"/>
+      <w:r>
+        <w:t>ConvertImageToByteArray</w:t>
+      </w:r>
+      <w:proofErr w:type="spellEnd"/>
+      <w:r>
+        <w:t xml:space="preserve">: Wandelt Bilder in Byte </w:t>
+      </w:r>
+      <w:r>
+        <w:t>-</w:t>
+      </w:r>
+      <w:r>
+        <w:t xml:space="preserve"> Arrays um.</w:t>
+      </w:r>
+    </w:p>
+    <w:p>
+      <w:proofErr w:type="spellStart"/>
+      <w:r>
+        <w:t>ConvertImageFromClipboard</w:t>
+      </w:r>
+      <w:proofErr w:type="spellEnd"/>
+      <w:r>
+        <w:t>: Wandelt ein (</w:t>
+      </w:r>
+      <w:proofErr w:type="spellStart"/>
+      <w:r>
+        <w:t>System.Drawing</w:t>
+      </w:r>
+      <w:proofErr w:type="spellEnd"/>
+      <w:proofErr w:type="gramStart"/>
+      <w:r>
+        <w:t>.)Image</w:t>
+      </w:r>
+      <w:proofErr w:type="gramEnd"/>
+      <w:r>
+        <w:t xml:space="preserve"> in ein Byte – Array um.</w:t>
+      </w:r>
+      <w:r>
+        <w:br/>
+      </w:r>
+      <w:r>
+        <w:br/>
+        <w:t>Diese Klasse ist wichtig um Bilder von der Datenbank zu beziehen und darzustellen und Bilder in der Datenbank zu speichern. Außerdem ermöglicht sie das Einfügen von Bildern aus der Zwischenablage und Erstellen von PDF - Dateien mit Bildern.</w:t>
+      </w:r>
+    </w:p>
+    <w:p>
+      <w:pPr>
+        <w:pStyle w:val="berschrift2"/>
+      </w:pPr>
+      <w:r>
+        <w:lastRenderedPageBreak/>
+        <w:t>PDF</w:t>
+      </w:r>
+      <w:r>
+        <w:br/>
+      </w:r>
+      <w:r>
+        <w:rPr>
+          <w:noProof/>
+        </w:rPr>
+        <w:drawing>
+          <wp:inline distT="0" distB="0" distL="0" distR="0" wp14:anchorId="747D2650" wp14:editId="3B8D746B">
+            <wp:extent cx="5760720" cy="2927350"/>
+            <wp:effectExtent l="0" t="0" r="0" b="6350"/>
+            <wp:docPr id="11" name="Grafik 11"/>
+            <wp:cNvGraphicFramePr>
+              <a:graphicFrameLocks xmlns:a="http://schemas.openxmlformats.org/drawingml/2006/main" noChangeAspect="1"/>
+            </wp:cNvGraphicFramePr>
+            <a:graphic xmlns:a="http://schemas.openxmlformats.org/drawingml/2006/main">
+              <a:graphicData uri="http://schemas.openxmlformats.org/drawingml/2006/picture">
+                <pic:pic xmlns:pic="http://schemas.openxmlformats.org/drawingml/2006/picture">
+                  <pic:nvPicPr>
+                    <pic:cNvPr id="1" name=""/>
+                    <pic:cNvPicPr/>
+                  </pic:nvPicPr>
+                  <pic:blipFill>
+                    <a:blip r:embed="rId12"/>
+                    <a:stretch>
+                      <a:fillRect/>
+                    </a:stretch>
+                  </pic:blipFill>
+                  <pic:spPr>
+                    <a:xfrm>
+                      <a:off x="0" y="0"/>
                       <a:ext cx="5760720" cy="2927350"/>
                     </a:xfrm>
                     <a:prstGeom prst="rect">
@@ -686,16 +673,7 @@
           <w:sz w:val="19"/>
           <w:szCs w:val="19"/>
         </w:rPr>
-        <w:t>Create</w:t>
-      </w:r>
-      <w:r>
-        <w:rPr>
-          <w:rFonts w:ascii="Consolas" w:hAnsi="Consolas" w:cs="Consolas"/>
-          <w:color w:val="000000"/>
-          <w:sz w:val="19"/>
-          <w:szCs w:val="19"/>
-        </w:rPr>
-        <w:t>(</w:t>
+        <w:t>Create(</w:t>
       </w:r>
       <w:proofErr w:type="gramEnd"/>
       <w:r>
@@ -726,16 +704,7 @@
       </w:r>
       <w:proofErr w:type="spellEnd"/>
       <w:r>
-        <w:t xml:space="preserve">: </w:t>
-      </w:r>
-      <w:r>
-        <w:t xml:space="preserve">Das Erstellen eines Flyers für </w:t>
-      </w:r>
-      <w:r>
-        <w:t xml:space="preserve">ein Event. </w:t>
-      </w:r>
-      <w:r>
-        <w:t xml:space="preserve">Ruft die Prozedur </w:t>
+        <w:t xml:space="preserve">: Das Erstellen eines Flyers für ein Event. Ruft die Prozedur </w:t>
       </w:r>
       <w:proofErr w:type="gramStart"/>
       <w:r>
@@ -755,16 +724,7 @@
           <w:sz w:val="19"/>
           <w:szCs w:val="19"/>
         </w:rPr>
-        <w:t>)</w:t>
-      </w:r>
-      <w:r>
-        <w:rPr>
-          <w:rFonts w:ascii="Consolas" w:hAnsi="Consolas" w:cs="Consolas"/>
-          <w:color w:val="000000"/>
-          <w:sz w:val="19"/>
-          <w:szCs w:val="19"/>
-        </w:rPr>
-        <w:t>, falls nötig,</w:t>
+        <w:t>), falls nötig</w:t>
       </w:r>
       <w:r>
         <w:rPr>
@@ -802,6 +762,15 @@
           <w:sz w:val="19"/>
           <w:szCs w:val="19"/>
         </w:rPr>
+        <w:t>,</w:t>
+      </w:r>
+      <w:r>
+        <w:rPr>
+          <w:rFonts w:ascii="Consolas" w:hAnsi="Consolas" w:cs="Consolas"/>
+          <w:color w:val="000000"/>
+          <w:sz w:val="19"/>
+          <w:szCs w:val="19"/>
+        </w:rPr>
         <w:t xml:space="preserve"> auf.</w:t>
       </w:r>
     </w:p>
@@ -853,14 +822,7 @@
           <w:i/>
           <w:iCs/>
         </w:rPr>
-        <w:t>Window_PDF_Viewe</w:t>
-      </w:r>
-      <w:r>
-        <w:rPr>
-          <w:i/>
-          <w:iCs/>
-        </w:rPr>
-        <w:t>r</w:t>
+        <w:t>Window_PDF_Viewer</w:t>
       </w:r>
       <w:proofErr w:type="spellEnd"/>
       <w:r>
@@ -904,6 +866,9 @@
     </w:p>
     <w:p>
       <w:r>
+        <w:rPr>
+          <w:noProof/>
+        </w:rPr>
         <w:drawing>
           <wp:inline distT="0" distB="0" distL="0" distR="0" wp14:anchorId="0F5B0C03" wp14:editId="308C4457">
             <wp:extent cx="5760720" cy="2003425"/>
@@ -920,7 +885,7 @@
                     <pic:cNvPicPr/>
                   </pic:nvPicPr>
                   <pic:blipFill>
-                    <a:blip r:embed="rId10"/>
+                    <a:blip r:embed="rId13"/>
                     <a:stretch>
                       <a:fillRect/>
                     </a:stretch>
@@ -990,7 +955,274 @@
       <w:r>
         <w:t xml:space="preserve"> </w:t>
       </w:r>
-    </w:p>
+      <w:r>
+        <w:t xml:space="preserve">Der verwendete Algorithmus ist </w:t>
+      </w:r>
+      <w:r>
+        <w:br/>
+      </w:r>
+      <w:r>
+        <w:tab/>
+        <w:t xml:space="preserve">   SHA – 256 ist aktuell einer der sichersten.</w:t>
+      </w:r>
+    </w:p>
+    <w:p>
+      <w:r>
+        <w:br w:type="page"/>
+      </w:r>
+    </w:p>
+    <w:p>
+      <w:pPr>
+        <w:pStyle w:val="berschrift2"/>
+      </w:pPr>
+      <w:proofErr w:type="spellStart"/>
+      <w:r>
+        <w:lastRenderedPageBreak/>
+        <w:t>VinothekDBInitializer</w:t>
+      </w:r>
+      <w:proofErr w:type="spellEnd"/>
+    </w:p>
+    <w:p>
+      <w:r>
+        <w:rPr>
+          <w:noProof/>
+        </w:rPr>
+        <w:drawing>
+          <wp:inline distT="0" distB="0" distL="0" distR="0" wp14:anchorId="05EDCC08" wp14:editId="11794CFE">
+            <wp:extent cx="5760720" cy="890905"/>
+            <wp:effectExtent l="0" t="0" r="0" b="4445"/>
+            <wp:docPr id="7" name="Grafik 7"/>
+            <wp:cNvGraphicFramePr>
+              <a:graphicFrameLocks xmlns:a="http://schemas.openxmlformats.org/drawingml/2006/main" noChangeAspect="1"/>
+            </wp:cNvGraphicFramePr>
+            <a:graphic xmlns:a="http://schemas.openxmlformats.org/drawingml/2006/main">
+              <a:graphicData uri="http://schemas.openxmlformats.org/drawingml/2006/picture">
+                <pic:pic xmlns:pic="http://schemas.openxmlformats.org/drawingml/2006/picture">
+                  <pic:nvPicPr>
+                    <pic:cNvPr id="1" name=""/>
+                    <pic:cNvPicPr/>
+                  </pic:nvPicPr>
+                  <pic:blipFill>
+                    <a:blip r:embed="rId14"/>
+                    <a:stretch>
+                      <a:fillRect/>
+                    </a:stretch>
+                  </pic:blipFill>
+                  <pic:spPr>
+                    <a:xfrm>
+                      <a:off x="0" y="0"/>
+                      <a:ext cx="5760720" cy="890905"/>
+                    </a:xfrm>
+                    <a:prstGeom prst="rect">
+                      <a:avLst/>
+                    </a:prstGeom>
+                  </pic:spPr>
+                </pic:pic>
+              </a:graphicData>
+            </a:graphic>
+          </wp:inline>
+        </w:drawing>
+      </w:r>
+    </w:p>
+    <w:p>
+      <w:r>
+        <w:t>Diese Klasse erbt von „</w:t>
+      </w:r>
+      <w:proofErr w:type="spellStart"/>
+      <w:r>
+        <w:t>CreateDatabaseIfNotExists</w:t>
+      </w:r>
+      <w:proofErr w:type="spellEnd"/>
+      <w:r>
+        <w:t>“</w:t>
+      </w:r>
+      <w:r>
+        <w:t xml:space="preserve"> und erstellt die Datenbank automatisch nach der </w:t>
+      </w:r>
+      <w:r>
+        <w:t>Ersti</w:t>
+      </w:r>
+      <w:r>
+        <w:t>nstallation</w:t>
+      </w:r>
+      <w:r>
+        <w:t>. Die Benutzertabelle wird dabei mit dem Standardbenutzerkonto „</w:t>
+      </w:r>
+      <w:proofErr w:type="spellStart"/>
+      <w:r>
+        <w:t>admin</w:t>
+      </w:r>
+      <w:proofErr w:type="spellEnd"/>
+      <w:r>
+        <w:t>“ gefüllt, sodass eine erstmalige Anmeldung erfolgen kann. Es wird bei jedem Programmstart geprüft, ob die Datenbank vorhanden ist</w:t>
+      </w:r>
+      <w:r>
+        <w:t xml:space="preserve"> und </w:t>
+      </w:r>
+      <w:r>
+        <w:t xml:space="preserve">erstellt </w:t>
+      </w:r>
+      <w:r>
+        <w:t>diese,</w:t>
+      </w:r>
+      <w:r>
+        <w:t xml:space="preserve"> wenn nötig.</w:t>
+      </w:r>
+    </w:p>
+    <w:p>
+      <w:pPr>
+        <w:pStyle w:val="berschrift1"/>
+      </w:pPr>
+      <w:r>
+        <w:br/>
+      </w:r>
+    </w:p>
+    <w:p>
+      <w:pPr>
+        <w:pStyle w:val="berschrift1"/>
+      </w:pPr>
+    </w:p>
+    <w:p>
+      <w:pPr>
+        <w:pStyle w:val="berschrift1"/>
+      </w:pPr>
+    </w:p>
+    <w:p>
+      <w:pPr>
+        <w:pStyle w:val="berschrift1"/>
+      </w:pPr>
+    </w:p>
+    <w:p>
+      <w:pPr>
+        <w:pStyle w:val="berschrift1"/>
+      </w:pPr>
+    </w:p>
+    <w:p>
+      <w:pPr>
+        <w:pStyle w:val="berschrift1"/>
+      </w:pPr>
+    </w:p>
+    <w:p>
+      <w:pPr>
+        <w:pStyle w:val="berschrift1"/>
+      </w:pPr>
+    </w:p>
+    <w:p>
+      <w:pPr>
+        <w:pStyle w:val="berschrift1"/>
+      </w:pPr>
+    </w:p>
+    <w:p>
+      <w:pPr>
+        <w:pStyle w:val="berschrift1"/>
+      </w:pPr>
+    </w:p>
+    <w:p>
+      <w:pPr>
+        <w:pStyle w:val="berschrift1"/>
+      </w:pPr>
+    </w:p>
+    <w:p>
+      <w:pPr>
+        <w:pStyle w:val="berschrift1"/>
+      </w:pPr>
+      <w:r>
+        <w:br/>
+      </w:r>
+      <w:r>
+        <w:t>Alle Klassen im Überblick</w:t>
+      </w:r>
+    </w:p>
+    <w:p>
+      <w:pPr>
+        <w:sectPr>
+          <w:pgSz w:w="11906" w:h="16838"/>
+          <w:pgMar w:top="1134" w:right="1417" w:bottom="1417" w:left="1417" w:header="708" w:footer="708" w:gutter="0"/>
+          <w:cols w:space="708"/>
+          <w:docGrid w:linePitch="360"/>
+        </w:sectPr>
+      </w:pPr>
+    </w:p>
+    <w:p>
+      <w:pPr>
+        <w:sectPr>
+          <w:pgSz w:w="16838" w:h="11906" w:orient="landscape"/>
+          <w:pgMar w:top="1417" w:right="1417" w:bottom="1417" w:left="1134" w:header="708" w:footer="708" w:gutter="0"/>
+          <w:cols w:space="708"/>
+          <w:docGrid w:linePitch="360"/>
+        </w:sectPr>
+      </w:pPr>
+      <w:r>
+        <w:rPr>
+          <w:noProof/>
+        </w:rPr>
+        <w:lastRenderedPageBreak/>
+        <w:drawing>
+          <wp:anchor distT="0" distB="0" distL="114300" distR="114300" simplePos="0" relativeHeight="251661312" behindDoc="1" locked="0" layoutInCell="1" allowOverlap="1" wp14:anchorId="4F25EA16" wp14:editId="4533A75E">
+            <wp:simplePos x="0" y="0"/>
+            <wp:positionH relativeFrom="column">
+              <wp:posOffset>-434340</wp:posOffset>
+            </wp:positionH>
+            <wp:positionV relativeFrom="paragraph">
+              <wp:posOffset>-575945</wp:posOffset>
+            </wp:positionV>
+            <wp:extent cx="10096500" cy="7033780"/>
+            <wp:effectExtent l="0" t="0" r="0" b="0"/>
+            <wp:wrapNone/>
+            <wp:docPr id="6" name="Grafik 6"/>
+            <wp:cNvGraphicFramePr>
+              <a:graphicFrameLocks xmlns:a="http://schemas.openxmlformats.org/drawingml/2006/main" noChangeAspect="1"/>
+            </wp:cNvGraphicFramePr>
+            <a:graphic xmlns:a="http://schemas.openxmlformats.org/drawingml/2006/main">
+              <a:graphicData uri="http://schemas.openxmlformats.org/drawingml/2006/picture">
+                <pic:pic xmlns:pic="http://schemas.openxmlformats.org/drawingml/2006/picture">
+                  <pic:nvPicPr>
+                    <pic:cNvPr id="0" name="Picture 1"/>
+                    <pic:cNvPicPr>
+                      <a:picLocks noChangeAspect="1" noChangeArrowheads="1"/>
+                    </pic:cNvPicPr>
+                  </pic:nvPicPr>
+                  <pic:blipFill>
+                    <a:blip r:embed="rId15" cstate="print">
+                      <a:extLst>
+                        <a:ext uri="{28A0092B-C50C-407E-A947-70E740481C1C}">
+                          <a14:useLocalDpi xmlns:a14="http://schemas.microsoft.com/office/drawing/2010/main" val="0"/>
+                        </a:ext>
+                      </a:extLst>
+                    </a:blip>
+                    <a:srcRect/>
+                    <a:stretch>
+                      <a:fillRect/>
+                    </a:stretch>
+                  </pic:blipFill>
+                  <pic:spPr bwMode="auto">
+                    <a:xfrm>
+                      <a:off x="0" y="0"/>
+                      <a:ext cx="10103778" cy="7038850"/>
+                    </a:xfrm>
+                    <a:prstGeom prst="rect">
+                      <a:avLst/>
+                    </a:prstGeom>
+                    <a:noFill/>
+                    <a:ln>
+                      <a:noFill/>
+                    </a:ln>
+                  </pic:spPr>
+                </pic:pic>
+              </a:graphicData>
+            </a:graphic>
+            <wp14:sizeRelH relativeFrom="margin">
+              <wp14:pctWidth>0</wp14:pctWidth>
+            </wp14:sizeRelH>
+            <wp14:sizeRelV relativeFrom="margin">
+              <wp14:pctHeight>0</wp14:pctHeight>
+            </wp14:sizeRelV>
+          </wp:anchor>
+        </w:drawing>
+      </w:r>
+    </w:p>
+    <w:p/>
+    <w:p/>
     <w:sectPr>
       <w:pgSz w:w="11906" w:h="16838"/>
       <w:pgMar w:top="1134" w:right="1417" w:bottom="1417" w:left="1417" w:header="708" w:footer="708" w:gutter="0"/>
@@ -999,6 +1231,66 @@
     </w:sectPr>
   </w:body>
 </w:document>
+</file>
+
+<file path=word/endnotes.xml><?xml version="1.0" encoding="utf-8"?>
+<w:endnotes xmlns:wpc="http://schemas.microsoft.com/office/word/2010/wordprocessingCanvas" xmlns:cx="http://schemas.microsoft.com/office/drawing/2014/chartex" xmlns:cx1="http://schemas.microsoft.com/office/drawing/2015/9/8/chartex" xmlns:cx2="http://schemas.microsoft.com/office/drawing/2015/10/21/chartex" xmlns:cx3="http://schemas.microsoft.com/office/drawing/2016/5/9/chartex" xmlns:cx4="http://schemas.microsoft.com/office/drawing/2016/5/10/chartex" xmlns:cx5="http://schemas.microsoft.com/office/drawing/2016/5/11/chartex" xmlns:cx6="http://schemas.microsoft.com/office/drawing/2016/5/12/chartex" xmlns:cx7="http://schemas.microsoft.com/office/drawing/2016/5/13/chartex" xmlns:cx8="http://schemas.microsoft.com/office/drawing/2016/5/14/chartex" xmlns:mc="http://schemas.openxmlformats.org/markup-compatibility/2006" xmlns:aink="http://schemas.microsoft.com/office/drawing/2016/ink" xmlns:am3d="http://schemas.microsoft.com/office/drawing/2017/model3d" xmlns:o="urn:schemas-microsoft-com:office:office" xmlns:oel="http://schemas.microsoft.com/office/2019/extlst" xmlns:r="http://schemas.openxmlformats.org/officeDocument/2006/relationships" xmlns:m="http://schemas.openxmlformats.org/officeDocument/2006/math" xmlns:v="urn:schemas-microsoft-com:vml" xmlns:wp14="http://schemas.microsoft.com/office/word/2010/wordprocessingDrawing" xmlns:wp="http://schemas.openxmlformats.org/drawingml/2006/wordprocessingDrawing" xmlns:w10="urn:schemas-microsoft-com:office:word" xmlns:w="http://schemas.openxmlformats.org/wordprocessingml/2006/main" xmlns:w14="http://schemas.microsoft.com/office/word/2010/wordml" xmlns:w15="http://schemas.microsoft.com/office/word/2012/wordml" xmlns:w16cex="http://schemas.microsoft.com/office/word/2018/wordml/cex" xmlns:w16cid="http://schemas.microsoft.com/office/word/2016/wordml/cid" xmlns:w16="http://schemas.microsoft.com/office/word/2018/wordml" xmlns:w16sdtdh="http://schemas.microsoft.com/office/word/2020/wordml/sdtdatahash" xmlns:w16se="http://schemas.microsoft.com/office/word/2015/wordml/symex" xmlns:wpg="http://schemas.microsoft.com/office/word/2010/wordprocessingGroup" xmlns:wpi="http://schemas.microsoft.com/office/word/2010/wordprocessingInk" xmlns:wne="http://schemas.microsoft.com/office/word/2006/wordml" xmlns:wps="http://schemas.microsoft.com/office/word/2010/wordprocessingShape" mc:Ignorable="w14 w15 w16se w16cid w16 w16cex w16sdtdh wp14">
+  <w:endnote w:type="separator" w:id="-1">
+    <w:p>
+      <w:pPr>
+        <w:spacing w:after="0" w:line="240" w:lineRule="auto"/>
+      </w:pPr>
+      <w:r>
+        <w:separator/>
+      </w:r>
+    </w:p>
+  </w:endnote>
+  <w:endnote w:type="continuationSeparator" w:id="0">
+    <w:p>
+      <w:pPr>
+        <w:spacing w:after="0" w:line="240" w:lineRule="auto"/>
+      </w:pPr>
+      <w:r>
+        <w:continuationSeparator/>
+      </w:r>
+    </w:p>
+  </w:endnote>
+</w:endnotes>
+</file>
+
+<file path=word/footnotes.xml><?xml version="1.0" encoding="utf-8"?>
+<w:footnotes xmlns:wpc="http://schemas.microsoft.com/office/word/2010/wordprocessingCanvas" xmlns:cx="http://schemas.microsoft.com/office/drawing/2014/chartex" xmlns:cx1="http://schemas.microsoft.com/office/drawing/2015/9/8/chartex" xmlns:cx2="http://schemas.microsoft.com/office/drawing/2015/10/21/chartex" xmlns:cx3="http://schemas.microsoft.com/office/drawing/2016/5/9/chartex" xmlns:cx4="http://schemas.microsoft.com/office/drawing/2016/5/10/chartex" xmlns:cx5="http://schemas.microsoft.com/office/drawing/2016/5/11/chartex" xmlns:cx6="http://schemas.microsoft.com/office/drawing/2016/5/12/chartex" xmlns:cx7="http://schemas.microsoft.com/office/drawing/2016/5/13/chartex" xmlns:cx8="http://schemas.microsoft.com/office/drawing/2016/5/14/chartex" xmlns:mc="http://schemas.openxmlformats.org/markup-compatibility/2006" xmlns:aink="http://schemas.microsoft.com/office/drawing/2016/ink" xmlns:am3d="http://schemas.microsoft.com/office/drawing/2017/model3d" xmlns:o="urn:schemas-microsoft-com:office:office" xmlns:oel="http://schemas.microsoft.com/office/2019/extlst" xmlns:r="http://schemas.openxmlformats.org/officeDocument/2006/relationships" xmlns:m="http://schemas.openxmlformats.org/officeDocument/2006/math" xmlns:v="urn:schemas-microsoft-com:vml" xmlns:wp14="http://schemas.microsoft.com/office/word/2010/wordprocessingDrawing" xmlns:wp="http://schemas.openxmlformats.org/drawingml/2006/wordprocessingDrawing" xmlns:w10="urn:schemas-microsoft-com:office:word" xmlns:w="http://schemas.openxmlformats.org/wordprocessingml/2006/main" xmlns:w14="http://schemas.microsoft.com/office/word/2010/wordml" xmlns:w15="http://schemas.microsoft.com/office/word/2012/wordml" xmlns:w16cex="http://schemas.microsoft.com/office/word/2018/wordml/cex" xmlns:w16cid="http://schemas.microsoft.com/office/word/2016/wordml/cid" xmlns:w16="http://schemas.microsoft.com/office/word/2018/wordml" xmlns:w16sdtdh="http://schemas.microsoft.com/office/word/2020/wordml/sdtdatahash" xmlns:w16se="http://schemas.microsoft.com/office/word/2015/wordml/symex" xmlns:wpg="http://schemas.microsoft.com/office/word/2010/wordprocessingGroup" xmlns:wpi="http://schemas.microsoft.com/office/word/2010/wordprocessingInk" xmlns:wne="http://schemas.microsoft.com/office/word/2006/wordml" xmlns:wps="http://schemas.microsoft.com/office/word/2010/wordprocessingShape" mc:Ignorable="w14 w15 w16se w16cid w16 w16cex w16sdtdh wp14">
+  <w:footnote w:type="separator" w:id="-1">
+    <w:p>
+      <w:pPr>
+        <w:spacing w:after="0" w:line="240" w:lineRule="auto"/>
+      </w:pPr>
+      <w:r>
+        <w:separator/>
+      </w:r>
+    </w:p>
+  </w:footnote>
+  <w:footnote w:type="continuationSeparator" w:id="0">
+    <w:p>
+      <w:pPr>
+        <w:spacing w:after="0" w:line="240" w:lineRule="auto"/>
+      </w:pPr>
+      <w:r>
+        <w:continuationSeparator/>
+      </w:r>
+    </w:p>
+  </w:footnote>
+</w:footnotes>
+</file>
+
+<file path=word/header1.xml><?xml version="1.0" encoding="utf-8"?>
+<w:hdr xmlns:wpc="http://schemas.microsoft.com/office/word/2010/wordprocessingCanvas" xmlns:cx="http://schemas.microsoft.com/office/drawing/2014/chartex" xmlns:cx1="http://schemas.microsoft.com/office/drawing/2015/9/8/chartex" xmlns:cx2="http://schemas.microsoft.com/office/drawing/2015/10/21/chartex" xmlns:cx3="http://schemas.microsoft.com/office/drawing/2016/5/9/chartex" xmlns:cx4="http://schemas.microsoft.com/office/drawing/2016/5/10/chartex" xmlns:cx5="http://schemas.microsoft.com/office/drawing/2016/5/11/chartex" xmlns:cx6="http://schemas.microsoft.com/office/drawing/2016/5/12/chartex" xmlns:cx7="http://schemas.microsoft.com/office/drawing/2016/5/13/chartex" xmlns:cx8="http://schemas.microsoft.com/office/drawing/2016/5/14/chartex" xmlns:mc="http://schemas.openxmlformats.org/markup-compatibility/2006" xmlns:aink="http://schemas.microsoft.com/office/drawing/2016/ink" xmlns:am3d="http://schemas.microsoft.com/office/drawing/2017/model3d" xmlns:o="urn:schemas-microsoft-com:office:office" xmlns:oel="http://schemas.microsoft.com/office/2019/extlst" xmlns:r="http://schemas.openxmlformats.org/officeDocument/2006/relationships" xmlns:m="http://schemas.openxmlformats.org/officeDocument/2006/math" xmlns:v="urn:schemas-microsoft-com:vml" xmlns:wp14="http://schemas.microsoft.com/office/word/2010/wordprocessingDrawing" xmlns:wp="http://schemas.openxmlformats.org/drawingml/2006/wordprocessingDrawing" xmlns:w10="urn:schemas-microsoft-com:office:word" xmlns:w="http://schemas.openxmlformats.org/wordprocessingml/2006/main" xmlns:w14="http://schemas.microsoft.com/office/word/2010/wordml" xmlns:w15="http://schemas.microsoft.com/office/word/2012/wordml" xmlns:w16cex="http://schemas.microsoft.com/office/word/2018/wordml/cex" xmlns:w16cid="http://schemas.microsoft.com/office/word/2016/wordml/cid" xmlns:w16="http://schemas.microsoft.com/office/word/2018/wordml" xmlns:w16sdtdh="http://schemas.microsoft.com/office/word/2020/wordml/sdtdatahash" xmlns:w16se="http://schemas.microsoft.com/office/word/2015/wordml/symex" xmlns:wpg="http://schemas.microsoft.com/office/word/2010/wordprocessingGroup" xmlns:wpi="http://schemas.microsoft.com/office/word/2010/wordprocessingInk" xmlns:wne="http://schemas.microsoft.com/office/word/2006/wordml" xmlns:wps="http://schemas.microsoft.com/office/word/2010/wordprocessingShape" mc:Ignorable="w14 w15 w16se w16cid w16 w16cex w16sdtdh wp14">
+  <w:p>
+    <w:pPr>
+      <w:pStyle w:val="Kopfzeile"/>
+    </w:pPr>
+  </w:p>
+</w:hdr>
 </file>
 
 <file path=word/styles.xml><?xml version="1.0" encoding="utf-8"?>
@@ -1408,7 +1700,7 @@
     <w:link w:val="berschrift1Zchn"/>
     <w:uiPriority w:val="9"/>
     <w:qFormat/>
-    <w:rsid w:val="00B85EA2"/>
+    <w:rsid w:val="001C70BE"/>
     <w:pPr>
       <w:keepNext/>
       <w:keepLines/>
@@ -1608,6 +1900,7 @@
   <w:style w:type="character" w:default="1" w:styleId="Absatz-Standardschriftart">
     <w:name w:val="Default Paragraph Font"/>
     <w:uiPriority w:val="1"/>
+    <w:semiHidden/>
     <w:unhideWhenUsed/>
   </w:style>
   <w:style w:type="table" w:default="1" w:styleId="NormaleTabelle">
@@ -1636,7 +1929,7 @@
     <w:basedOn w:val="Absatz-Standardschriftart"/>
     <w:link w:val="berschrift1"/>
     <w:uiPriority w:val="9"/>
-    <w:rsid w:val="00B85EA2"/>
+    <w:rsid w:val="001C70BE"/>
     <w:rPr>
       <w:rFonts w:asciiTheme="majorHAnsi" w:eastAsiaTheme="majorEastAsia" w:hAnsiTheme="majorHAnsi" w:cstheme="majorBidi"/>
       <w:color w:val="2F5496" w:themeColor="accent1" w:themeShade="BF"/>
@@ -2006,6 +2299,50 @@
     <w:pPr>
       <w:outlineLvl w:val="9"/>
     </w:pPr>
+  </w:style>
+  <w:style w:type="paragraph" w:styleId="Kopfzeile">
+    <w:name w:val="header"/>
+    <w:basedOn w:val="Standard"/>
+    <w:link w:val="KopfzeileZchn"/>
+    <w:uiPriority w:val="99"/>
+    <w:unhideWhenUsed/>
+    <w:rsid w:val="001C70BE"/>
+    <w:pPr>
+      <w:tabs>
+        <w:tab w:val="center" w:pos="4536"/>
+        <w:tab w:val="right" w:pos="9072"/>
+      </w:tabs>
+      <w:spacing w:after="0" w:line="240" w:lineRule="auto"/>
+    </w:pPr>
+  </w:style>
+  <w:style w:type="character" w:customStyle="1" w:styleId="KopfzeileZchn">
+    <w:name w:val="Kopfzeile Zchn"/>
+    <w:basedOn w:val="Absatz-Standardschriftart"/>
+    <w:link w:val="Kopfzeile"/>
+    <w:uiPriority w:val="99"/>
+    <w:rsid w:val="001C70BE"/>
+  </w:style>
+  <w:style w:type="paragraph" w:styleId="Fuzeile">
+    <w:name w:val="footer"/>
+    <w:basedOn w:val="Standard"/>
+    <w:link w:val="FuzeileZchn"/>
+    <w:uiPriority w:val="99"/>
+    <w:unhideWhenUsed/>
+    <w:rsid w:val="001C70BE"/>
+    <w:pPr>
+      <w:tabs>
+        <w:tab w:val="center" w:pos="4536"/>
+        <w:tab w:val="right" w:pos="9072"/>
+      </w:tabs>
+      <w:spacing w:after="0" w:line="240" w:lineRule="auto"/>
+    </w:pPr>
+  </w:style>
+  <w:style w:type="character" w:customStyle="1" w:styleId="FuzeileZchn">
+    <w:name w:val="Fußzeile Zchn"/>
+    <w:basedOn w:val="Absatz-Standardschriftart"/>
+    <w:link w:val="Fuzeile"/>
+    <w:uiPriority w:val="99"/>
+    <w:rsid w:val="001C70BE"/>
   </w:style>
 </w:styles>
 </file>

</xml_diff>

<commit_message>
Dokumentation erweitert und kleine Änderungen am Code
</commit_message>
<xml_diff>
--- a/Dokumentation/Diagramme.docx
+++ b/Dokumentation/Diagramme.docx
@@ -1221,8 +1221,219 @@
         </w:drawing>
       </w:r>
     </w:p>
+    <w:p>
+      <w:pPr>
+        <w:pStyle w:val="berschrift2"/>
+      </w:pPr>
+      <w:r>
+        <w:lastRenderedPageBreak/>
+        <w:t>Windows</w:t>
+      </w:r>
+    </w:p>
+    <w:p>
+      <w:r>
+        <w:drawing>
+          <wp:inline distT="0" distB="0" distL="0" distR="0" wp14:anchorId="6F0C799F" wp14:editId="491B37F6">
+            <wp:extent cx="6151314" cy="3224151"/>
+            <wp:effectExtent l="0" t="0" r="1905" b="0"/>
+            <wp:docPr id="12" name="Grafik 12"/>
+            <wp:cNvGraphicFramePr>
+              <a:graphicFrameLocks xmlns:a="http://schemas.openxmlformats.org/drawingml/2006/main" noChangeAspect="1"/>
+            </wp:cNvGraphicFramePr>
+            <a:graphic xmlns:a="http://schemas.openxmlformats.org/drawingml/2006/main">
+              <a:graphicData uri="http://schemas.openxmlformats.org/drawingml/2006/picture">
+                <pic:pic xmlns:pic="http://schemas.openxmlformats.org/drawingml/2006/picture">
+                  <pic:nvPicPr>
+                    <pic:cNvPr id="1" name=""/>
+                    <pic:cNvPicPr/>
+                  </pic:nvPicPr>
+                  <pic:blipFill>
+                    <a:blip r:embed="rId16"/>
+                    <a:stretch>
+                      <a:fillRect/>
+                    </a:stretch>
+                  </pic:blipFill>
+                  <pic:spPr>
+                    <a:xfrm>
+                      <a:off x="0" y="0"/>
+                      <a:ext cx="6156994" cy="3227128"/>
+                    </a:xfrm>
+                    <a:prstGeom prst="rect">
+                      <a:avLst/>
+                    </a:prstGeom>
+                  </pic:spPr>
+                </pic:pic>
+              </a:graphicData>
+            </a:graphic>
+          </wp:inline>
+        </w:drawing>
+      </w:r>
+    </w:p>
+    <w:p>
+      <w:pPr>
+        <w:pStyle w:val="berschrift2"/>
+      </w:pPr>
+      <w:r>
+        <w:t>Pages</w:t>
+      </w:r>
+    </w:p>
+    <w:p>
+      <w:pPr>
+        <w:pStyle w:val="berschrift2"/>
+      </w:pPr>
+      <w:r>
+        <w:drawing>
+          <wp:inline distT="0" distB="0" distL="0" distR="0" wp14:anchorId="77E74A74" wp14:editId="2397B8A1">
+            <wp:extent cx="6109854" cy="3816638"/>
+            <wp:effectExtent l="0" t="0" r="5715" b="0"/>
+            <wp:docPr id="8" name="Grafik 8"/>
+            <wp:cNvGraphicFramePr>
+              <a:graphicFrameLocks xmlns:a="http://schemas.openxmlformats.org/drawingml/2006/main" noChangeAspect="1"/>
+            </wp:cNvGraphicFramePr>
+            <a:graphic xmlns:a="http://schemas.openxmlformats.org/drawingml/2006/main">
+              <a:graphicData uri="http://schemas.openxmlformats.org/drawingml/2006/picture">
+                <pic:pic xmlns:pic="http://schemas.openxmlformats.org/drawingml/2006/picture">
+                  <pic:nvPicPr>
+                    <pic:cNvPr id="1" name=""/>
+                    <pic:cNvPicPr/>
+                  </pic:nvPicPr>
+                  <pic:blipFill>
+                    <a:blip r:embed="rId17"/>
+                    <a:stretch>
+                      <a:fillRect/>
+                    </a:stretch>
+                  </pic:blipFill>
+                  <pic:spPr>
+                    <a:xfrm>
+                      <a:off x="0" y="0"/>
+                      <a:ext cx="6115220" cy="3819990"/>
+                    </a:xfrm>
+                    <a:prstGeom prst="rect">
+                      <a:avLst/>
+                    </a:prstGeom>
+                  </pic:spPr>
+                </pic:pic>
+              </a:graphicData>
+            </a:graphic>
+          </wp:inline>
+        </w:drawing>
+      </w:r>
+    </w:p>
     <w:p/>
-    <w:p/>
+    <w:p>
+      <w:pPr>
+        <w:pStyle w:val="berschrift2"/>
+      </w:pPr>
+      <w:r>
+        <w:lastRenderedPageBreak/>
+        <w:t>Kontextbezogene Klassen</w:t>
+      </w:r>
+    </w:p>
+    <w:p>
+      <w:r>
+        <w:drawing>
+          <wp:inline distT="0" distB="0" distL="0" distR="0" wp14:anchorId="22835454" wp14:editId="1B9194B1">
+            <wp:extent cx="5375869" cy="4543297"/>
+            <wp:effectExtent l="0" t="0" r="0" b="0"/>
+            <wp:docPr id="14" name="Grafik 14"/>
+            <wp:cNvGraphicFramePr>
+              <a:graphicFrameLocks xmlns:a="http://schemas.openxmlformats.org/drawingml/2006/main" noChangeAspect="1"/>
+            </wp:cNvGraphicFramePr>
+            <a:graphic xmlns:a="http://schemas.openxmlformats.org/drawingml/2006/main">
+              <a:graphicData uri="http://schemas.openxmlformats.org/drawingml/2006/picture">
+                <pic:pic xmlns:pic="http://schemas.openxmlformats.org/drawingml/2006/picture">
+                  <pic:nvPicPr>
+                    <pic:cNvPr id="1" name=""/>
+                    <pic:cNvPicPr/>
+                  </pic:nvPicPr>
+                  <pic:blipFill>
+                    <a:blip r:embed="rId18"/>
+                    <a:stretch>
+                      <a:fillRect/>
+                    </a:stretch>
+                  </pic:blipFill>
+                  <pic:spPr>
+                    <a:xfrm>
+                      <a:off x="0" y="0"/>
+                      <a:ext cx="5377804" cy="4544932"/>
+                    </a:xfrm>
+                    <a:prstGeom prst="rect">
+                      <a:avLst/>
+                    </a:prstGeom>
+                  </pic:spPr>
+                </pic:pic>
+              </a:graphicData>
+            </a:graphic>
+          </wp:inline>
+        </w:drawing>
+      </w:r>
+    </w:p>
+    <w:p>
+      <w:pPr>
+        <w:pStyle w:val="berschrift2"/>
+      </w:pPr>
+      <w:r>
+        <w:t>Sonstige Klassen</w:t>
+      </w:r>
+    </w:p>
+    <w:p>
+      <w:r>
+        <w:rPr>
+          <w:noProof/>
+        </w:rPr>
+        <w:drawing>
+          <wp:inline distT="0" distB="0" distL="0" distR="0" wp14:anchorId="06231D6A" wp14:editId="13686929">
+            <wp:extent cx="5133474" cy="3295650"/>
+            <wp:effectExtent l="0" t="0" r="0" b="0"/>
+            <wp:docPr id="15" name="Grafik 15"/>
+            <wp:cNvGraphicFramePr>
+              <a:graphicFrameLocks xmlns:a="http://schemas.openxmlformats.org/drawingml/2006/main" noChangeAspect="1"/>
+            </wp:cNvGraphicFramePr>
+            <a:graphic xmlns:a="http://schemas.openxmlformats.org/drawingml/2006/main">
+              <a:graphicData uri="http://schemas.openxmlformats.org/drawingml/2006/picture">
+                <pic:pic xmlns:pic="http://schemas.openxmlformats.org/drawingml/2006/picture">
+                  <pic:nvPicPr>
+                    <pic:cNvPr id="0" name="Picture 1"/>
+                    <pic:cNvPicPr>
+                      <a:picLocks noChangeAspect="1" noChangeArrowheads="1"/>
+                    </pic:cNvPicPr>
+                  </pic:nvPicPr>
+                  <pic:blipFill rotWithShape="1">
+                    <a:blip r:embed="rId19">
+                      <a:extLst>
+                        <a:ext uri="{28A0092B-C50C-407E-A947-70E740481C1C}">
+                          <a14:useLocalDpi xmlns:a14="http://schemas.microsoft.com/office/drawing/2010/main" val="0"/>
+                        </a:ext>
+                      </a:extLst>
+                    </a:blip>
+                    <a:srcRect l="76563" t="6553" b="64197"/>
+                    <a:stretch/>
+                  </pic:blipFill>
+                  <pic:spPr bwMode="auto">
+                    <a:xfrm>
+                      <a:off x="0" y="0"/>
+                      <a:ext cx="5134673" cy="3296420"/>
+                    </a:xfrm>
+                    <a:prstGeom prst="rect">
+                      <a:avLst/>
+                    </a:prstGeom>
+                    <a:noFill/>
+                    <a:ln>
+                      <a:noFill/>
+                    </a:ln>
+                    <a:extLst>
+                      <a:ext uri="{53640926-AAD7-44D8-BBD7-CCE9431645EC}">
+                        <a14:shadowObscured xmlns:a14="http://schemas.microsoft.com/office/drawing/2010/main"/>
+                      </a:ext>
+                    </a:extLst>
+                  </pic:spPr>
+                </pic:pic>
+              </a:graphicData>
+            </a:graphic>
+          </wp:inline>
+        </w:drawing>
+      </w:r>
+    </w:p>
     <w:sectPr>
       <w:pgSz w:w="11906" w:h="16838"/>
       <w:pgMar w:top="1134" w:right="1417" w:bottom="1417" w:left="1417" w:header="708" w:footer="708" w:gutter="0"/>

</xml_diff>